<commit_message>
opdatering af kort 7
</commit_message>
<xml_diff>
--- a/doc/7 - Get Silly.docx
+++ b/doc/7 - Get Silly.docx
@@ -7,7 +7,10 @@
         <w:pStyle w:val="Title"/>
       </w:pPr>
       <w:r>
-        <w:t>Get Silly</w:t>
+        <w:t xml:space="preserve">7: </w:t>
+      </w:r>
+      <w:r>
+        <w:t>Opfang rystelse</w:t>
       </w:r>
     </w:p>
     <w:p>
@@ -193,6 +196,9 @@
     </w:p>
     <w:p>
       <w:r>
+        <w:rPr>
+          <w:noProof/>
+        </w:rPr>
         <w:drawing>
           <wp:inline distT="0" distB="0" distL="0" distR="0" wp14:anchorId="38F43AF1" wp14:editId="0C860BCB">
             <wp:extent cx="5087060" cy="2743583"/>
@@ -238,6 +244,9 @@
     </w:p>
     <w:p>
       <w:r>
+        <w:rPr>
+          <w:noProof/>
+        </w:rPr>
         <w:drawing>
           <wp:inline distT="0" distB="0" distL="0" distR="0" wp14:anchorId="6A8F94E6" wp14:editId="46125D98">
             <wp:extent cx="3714750" cy="2712260"/>
@@ -291,6 +300,9 @@
     </w:p>
     <w:p>
       <w:r>
+        <w:rPr>
+          <w:noProof/>
+        </w:rPr>
         <w:drawing>
           <wp:inline distT="0" distB="0" distL="0" distR="0" wp14:anchorId="0605717C" wp14:editId="1FFE0DDC">
             <wp:extent cx="3495675" cy="2651891"/>

</xml_diff>